<commit_message>
Added Ch2 Exercise 2
</commit_message>
<xml_diff>
--- a/Ch2/Ex 1.docx
+++ b/Ch2/Ex 1.docx
@@ -1340,13 +1340,18 @@
       </w:r>
     </w:p>
     <w:p>
-      <w:proofErr w:type="gramStart"/>
-      <w:r>
-        <w:t>mystery1(</w:t>
-      </w:r>
-      <w:proofErr w:type="gramEnd"/>
-      <w:r>
-        <w:t>char</w:t>
+      <w:proofErr w:type="spellStart"/>
+      <w:proofErr w:type="gramStart"/>
+      <w:r>
+        <w:t>int</w:t>
+      </w:r>
+      <w:proofErr w:type="spellEnd"/>
+      <w:proofErr w:type="gramEnd"/>
+      <w:r>
+        <w:t xml:space="preserve"> </w:t>
+      </w:r>
+      <w:r>
+        <w:t>mystery1(char</w:t>
       </w:r>
       <w:r>
         <w:t xml:space="preserve"> * arg1, </w:t>
@@ -1385,36 +1390,137 @@
       <w:proofErr w:type="spellStart"/>
       <w:proofErr w:type="gramStart"/>
       <w:r>
+        <w:t>int</w:t>
+      </w:r>
+      <w:proofErr w:type="spellEnd"/>
+      <w:proofErr w:type="gramEnd"/>
+      <w:r>
+        <w:t xml:space="preserve"> </w:t>
+      </w:r>
+      <w:proofErr w:type="spellStart"/>
+      <w:r>
         <w:t>atoi</w:t>
       </w:r>
       <w:proofErr w:type="spellEnd"/>
       <w:r>
-        <w:t>(</w:t>
-      </w:r>
-      <w:proofErr w:type="gramEnd"/>
+        <w:t>(char</w:t>
+      </w:r>
+      <w:r>
+        <w:t xml:space="preserve"> *arg1, </w:t>
+      </w:r>
+      <w:proofErr w:type="spellStart"/>
+      <w:r>
+        <w:t>int</w:t>
+      </w:r>
+      <w:proofErr w:type="spellEnd"/>
+      <w:r>
+        <w:t xml:space="preserve"> *</w:t>
+      </w:r>
+      <w:r>
+        <w:t xml:space="preserve"> arg2)</w:t>
+      </w:r>
+    </w:p>
+    <w:p>
+      <w:pPr>
+        <w:spacing w:after="0"/>
+      </w:pPr>
+      <w:r>
+        <w:t>{</w:t>
+      </w:r>
+    </w:p>
+    <w:p>
+      <w:pPr>
+        <w:spacing w:after="0"/>
+      </w:pPr>
+      <w:r>
+        <w:tab/>
+      </w:r>
+      <w:proofErr w:type="gramStart"/>
       <w:r>
         <w:t>char</w:t>
       </w:r>
-      <w:r>
-        <w:t xml:space="preserve"> *arg1, </w:t>
-      </w:r>
-      <w:proofErr w:type="spellStart"/>
+      <w:proofErr w:type="gramEnd"/>
+      <w:r>
+        <w:t xml:space="preserve"> </w:t>
+      </w:r>
+      <w:proofErr w:type="spellStart"/>
+      <w:r>
+        <w:t>ch</w:t>
+      </w:r>
+      <w:proofErr w:type="spellEnd"/>
+      <w:r>
+        <w:t xml:space="preserve"> = arg1[0];</w:t>
+      </w:r>
+    </w:p>
+    <w:p>
+      <w:pPr>
+        <w:spacing w:after="0"/>
+      </w:pPr>
+      <w:r>
+        <w:tab/>
+      </w:r>
+      <w:proofErr w:type="spellStart"/>
+      <w:proofErr w:type="gramStart"/>
       <w:r>
         <w:t>int</w:t>
       </w:r>
       <w:proofErr w:type="spellEnd"/>
-      <w:r>
-        <w:t xml:space="preserve"> *</w:t>
-      </w:r>
-      <w:r>
-        <w:t xml:space="preserve"> arg2)</w:t>
-      </w:r>
-    </w:p>
-    <w:p>
-      <w:pPr>
-        <w:spacing w:after="0"/>
-      </w:pPr>
-      <w:r>
+      <w:proofErr w:type="gramEnd"/>
+      <w:r>
+        <w:t xml:space="preserve"> </w:t>
+      </w:r>
+      <w:proofErr w:type="spellStart"/>
+      <w:r>
+        <w:t>neg</w:t>
+      </w:r>
+      <w:proofErr w:type="spellEnd"/>
+      <w:r>
+        <w:t>;</w:t>
+      </w:r>
+    </w:p>
+    <w:p>
+      <w:pPr>
+        <w:spacing w:after="0"/>
+      </w:pPr>
+      <w:r>
+        <w:tab/>
+      </w:r>
+      <w:proofErr w:type="gramStart"/>
+      <w:r>
+        <w:t>if(</w:t>
+      </w:r>
+      <w:proofErr w:type="spellStart"/>
+      <w:proofErr w:type="gramEnd"/>
+      <w:r>
+        <w:t>ch</w:t>
+      </w:r>
+      <w:proofErr w:type="spellEnd"/>
+      <w:r>
+        <w:t xml:space="preserve">== </w:t>
+      </w:r>
+      <w:r>
+        <w:t>‘</w:t>
+      </w:r>
+      <w:r>
+        <w:t>-</w:t>
+      </w:r>
+      <w:r>
+        <w:t>‘</w:t>
+      </w:r>
+      <w:r>
+        <w:t>)</w:t>
+      </w:r>
+      <w:r>
+        <w:t>//check if the number is negative</w:t>
+      </w:r>
+    </w:p>
+    <w:p>
+      <w:pPr>
+        <w:spacing w:after="0"/>
+      </w:pPr>
+      <w:r>
+        <w:lastRenderedPageBreak/>
+        <w:tab/>
         <w:t>{</w:t>
       </w:r>
     </w:p>
@@ -1424,211 +1530,117 @@
       </w:pPr>
       <w:r>
         <w:tab/>
-      </w:r>
-      <w:proofErr w:type="gramStart"/>
-      <w:r>
-        <w:t>char</w:t>
-      </w:r>
-      <w:proofErr w:type="gramEnd"/>
+        <w:t xml:space="preserve">    </w:t>
+      </w:r>
+      <w:proofErr w:type="spellStart"/>
+      <w:proofErr w:type="gramStart"/>
+      <w:r>
+        <w:t>ch</w:t>
+      </w:r>
+      <w:proofErr w:type="spellEnd"/>
+      <w:proofErr w:type="gramEnd"/>
+      <w:r>
+        <w:t xml:space="preserve"> = arg1[1]</w:t>
+      </w:r>
+      <w:r>
+        <w:t>;</w:t>
+      </w:r>
+    </w:p>
+    <w:p>
+      <w:pPr>
+        <w:spacing w:after="0"/>
+      </w:pPr>
+      <w:r>
+        <w:tab/>
+        <w:t xml:space="preserve">    </w:t>
+      </w:r>
+      <w:proofErr w:type="gramStart"/>
+      <w:r>
+        <w:t>arg</w:t>
+      </w:r>
+      <w:r>
+        <w:t>1</w:t>
+      </w:r>
+      <w:proofErr w:type="gramEnd"/>
+      <w:r>
+        <w:t>++</w:t>
+      </w:r>
+      <w:r>
+        <w:t>;</w:t>
+      </w:r>
+    </w:p>
+    <w:p>
+      <w:pPr>
+        <w:spacing w:after="0"/>
+      </w:pPr>
+      <w:r>
+        <w:t xml:space="preserve">         </w:t>
+      </w:r>
+      <w:r>
+        <w:t xml:space="preserve">        </w:t>
+      </w:r>
       <w:r>
         <w:t xml:space="preserve"> </w:t>
       </w:r>
       <w:proofErr w:type="spellStart"/>
-      <w:r>
-        <w:t>ch</w:t>
-      </w:r>
-      <w:proofErr w:type="spellEnd"/>
-      <w:r>
-        <w:t xml:space="preserve"> = arg1[0];</w:t>
-      </w:r>
-    </w:p>
-    <w:p>
-      <w:pPr>
-        <w:spacing w:after="0"/>
-      </w:pPr>
-      <w:r>
-        <w:tab/>
-      </w:r>
-      <w:proofErr w:type="gramStart"/>
-      <w:r>
-        <w:t>bool</w:t>
+      <w:proofErr w:type="gramStart"/>
+      <w:r>
+        <w:t>neg</w:t>
+      </w:r>
+      <w:proofErr w:type="spellEnd"/>
+      <w:proofErr w:type="gramEnd"/>
+      <w:r>
+        <w:t xml:space="preserve"> = 1</w:t>
+      </w:r>
+      <w:r>
+        <w:t>;</w:t>
+      </w:r>
+    </w:p>
+    <w:p>
+      <w:pPr>
+        <w:spacing w:after="0"/>
+      </w:pPr>
+      <w:r>
+        <w:tab/>
+        <w:t>}</w:t>
+      </w:r>
+    </w:p>
+    <w:p>
+      <w:pPr>
+        <w:spacing w:after="0"/>
+      </w:pPr>
+      <w:r>
+        <w:t xml:space="preserve">              </w:t>
+      </w:r>
+      <w:proofErr w:type="gramStart"/>
+      <w:r>
+        <w:t>else{</w:t>
       </w:r>
       <w:proofErr w:type="gramEnd"/>
       <w:r>
         <w:t xml:space="preserve"> </w:t>
       </w:r>
-      <w:proofErr w:type="spellStart"/>
+      <w:r>
+        <w:t xml:space="preserve">//if not negative </w:t>
+      </w:r>
+    </w:p>
+    <w:p>
+      <w:pPr>
+        <w:spacing w:after="0"/>
+      </w:pPr>
+      <w:r>
+        <w:tab/>
+        <w:t xml:space="preserve">   </w:t>
+      </w:r>
+      <w:proofErr w:type="spellStart"/>
+      <w:proofErr w:type="gramStart"/>
       <w:r>
         <w:t>neg</w:t>
       </w:r>
       <w:proofErr w:type="spellEnd"/>
-      <w:r>
-        <w:t>;</w:t>
-      </w:r>
-    </w:p>
-    <w:p>
-      <w:pPr>
-        <w:spacing w:after="0"/>
-      </w:pPr>
-      <w:r>
-        <w:tab/>
-      </w:r>
-      <w:proofErr w:type="gramStart"/>
-      <w:r>
-        <w:t>if(</w:t>
-      </w:r>
-      <w:proofErr w:type="spellStart"/>
-      <w:proofErr w:type="gramEnd"/>
-      <w:r>
-        <w:t>ch</w:t>
-      </w:r>
-      <w:proofErr w:type="spellEnd"/>
-      <w:r>
-        <w:t xml:space="preserve">== </w:t>
-      </w:r>
-      <w:r>
-        <w:t>‘</w:t>
-      </w:r>
-      <w:r>
-        <w:t>-</w:t>
-      </w:r>
-      <w:r>
-        <w:t>‘</w:t>
-      </w:r>
-      <w:r>
-        <w:t>)</w:t>
-      </w:r>
-      <w:r>
-        <w:t>//check if the number is negative</w:t>
-      </w:r>
-    </w:p>
-    <w:p>
-      <w:pPr>
-        <w:spacing w:after="0"/>
-      </w:pPr>
-      <w:r>
-        <w:lastRenderedPageBreak/>
-        <w:tab/>
-        <w:t>{</w:t>
-      </w:r>
-    </w:p>
-    <w:p>
-      <w:pPr>
-        <w:spacing w:after="0"/>
-      </w:pPr>
-      <w:r>
-        <w:tab/>
-        <w:t xml:space="preserve">    </w:t>
-      </w:r>
-      <w:proofErr w:type="spellStart"/>
-      <w:proofErr w:type="gramStart"/>
-      <w:r>
-        <w:t>ch</w:t>
-      </w:r>
-      <w:proofErr w:type="spellEnd"/>
-      <w:proofErr w:type="gramEnd"/>
-      <w:r>
-        <w:t xml:space="preserve"> = arg1[1]</w:t>
-      </w:r>
-      <w:r>
-        <w:t>;</w:t>
-      </w:r>
-    </w:p>
-    <w:p>
-      <w:pPr>
-        <w:spacing w:after="0"/>
-      </w:pPr>
-      <w:r>
-        <w:tab/>
-        <w:t xml:space="preserve">    </w:t>
-      </w:r>
-      <w:proofErr w:type="gramStart"/>
-      <w:r>
-        <w:t>arg</w:t>
-      </w:r>
-      <w:r>
-        <w:t>1</w:t>
-      </w:r>
-      <w:proofErr w:type="gramEnd"/>
-      <w:r>
-        <w:t>++</w:t>
-      </w:r>
-      <w:r>
-        <w:t>;</w:t>
-      </w:r>
-    </w:p>
-    <w:p>
-      <w:pPr>
-        <w:spacing w:after="0"/>
-      </w:pPr>
-      <w:r>
-        <w:t xml:space="preserve">         </w:t>
-      </w:r>
-      <w:r>
-        <w:t xml:space="preserve">        </w:t>
-      </w:r>
-      <w:r>
-        <w:t xml:space="preserve"> </w:t>
-      </w:r>
-      <w:proofErr w:type="spellStart"/>
-      <w:proofErr w:type="gramStart"/>
-      <w:r>
-        <w:t>neg</w:t>
-      </w:r>
-      <w:proofErr w:type="spellEnd"/>
-      <w:proofErr w:type="gramEnd"/>
-      <w:r>
-        <w:t xml:space="preserve"> = true</w:t>
-      </w:r>
-      <w:r>
-        <w:t>;</w:t>
-      </w:r>
-    </w:p>
-    <w:p>
-      <w:pPr>
-        <w:spacing w:after="0"/>
-      </w:pPr>
-      <w:r>
-        <w:tab/>
-        <w:t>}</w:t>
-      </w:r>
-    </w:p>
-    <w:p>
-      <w:pPr>
-        <w:spacing w:after="0"/>
-      </w:pPr>
-      <w:r>
-        <w:t xml:space="preserve">              </w:t>
-      </w:r>
-      <w:proofErr w:type="gramStart"/>
-      <w:r>
-        <w:t>else{</w:t>
-      </w:r>
-      <w:proofErr w:type="gramEnd"/>
-      <w:r>
-        <w:t xml:space="preserve"> </w:t>
-      </w:r>
-      <w:r>
-        <w:t xml:space="preserve">//if not negative </w:t>
-      </w:r>
-    </w:p>
-    <w:p>
-      <w:pPr>
-        <w:spacing w:after="0"/>
-      </w:pPr>
-      <w:r>
-        <w:tab/>
-        <w:t xml:space="preserve">   </w:t>
-      </w:r>
-      <w:proofErr w:type="spellStart"/>
-      <w:proofErr w:type="gramStart"/>
-      <w:r>
-        <w:t>neg</w:t>
-      </w:r>
-      <w:proofErr w:type="spellEnd"/>
-      <w:proofErr w:type="gramEnd"/>
-      <w:r>
-        <w:t xml:space="preserve"> = false</w:t>
+      <w:proofErr w:type="gramEnd"/>
+      <w:r>
+        <w:t xml:space="preserve"> = 0</w:t>
       </w:r>
       <w:r>
         <w:t>;</w:t>
@@ -2571,8 +2583,13 @@
       <w:r>
         <w:t xml:space="preserve"> </w:t>
       </w:r>
-      <w:r>
-        <w:t>bool ret = false</w:t>
+      <w:proofErr w:type="spellStart"/>
+      <w:r>
+        <w:t>int</w:t>
+      </w:r>
+      <w:proofErr w:type="spellEnd"/>
+      <w:r>
+        <w:t xml:space="preserve"> ret = 0</w:t>
       </w:r>
       <w:r>
         <w:t>;</w:t>
@@ -2717,7 +2734,7 @@
       </w:r>
       <w:proofErr w:type="gramEnd"/>
       <w:r>
-        <w:t xml:space="preserve"> ret = true</w:t>
+        <w:t xml:space="preserve"> ret = 1</w:t>
       </w:r>
       <w:r>
         <w:t>;</w:t>
@@ -2803,13 +2820,16 @@
         <w:t>], return 0 as well.</w:t>
       </w:r>
       <w:r>
-        <w:t xml:space="preserve"> Afterwards return 1 and have the second parameter of the function point to the integer. If the value was negative, set t</w:t>
-      </w:r>
-      <w:r>
-        <w:t xml:space="preserve">he negative sign on the integer. </w:t>
+        <w:t xml:space="preserve"> Afterwards return 1 and have the second parameter of the function point to the integer. If the value was negative, se</w:t>
       </w:r>
       <w:bookmarkStart w:id="0" w:name="_GoBack"/>
       <w:bookmarkEnd w:id="0"/>
+      <w:r>
+        <w:t>t t</w:t>
+      </w:r>
+      <w:r>
+        <w:t xml:space="preserve">he negative sign on the integer. </w:t>
+      </w:r>
       <w:r>
         <w:t xml:space="preserve"> </w:t>
       </w:r>

</xml_diff>

<commit_message>
Changed some of the previous code
</commit_message>
<xml_diff>
--- a/Ch2/Ex 1.docx
+++ b/Ch2/Ex 1.docx
@@ -1230,6 +1230,8 @@
       <w:r>
         <w:t xml:space="preserve"> *</w:t>
       </w:r>
+      <w:bookmarkStart w:id="0" w:name="_GoBack"/>
+      <w:bookmarkEnd w:id="0"/>
     </w:p>
     <w:p>
       <w:pPr>
@@ -1385,7 +1387,7 @@
     </w:p>
     <w:p>
       <w:pPr>
-        <w:spacing w:after="0"/>
+        <w:spacing w:after="0" w:line="240" w:lineRule="auto"/>
       </w:pPr>
       <w:proofErr w:type="spellStart"/>
       <w:proofErr w:type="gramStart"/>
@@ -1403,10 +1405,7 @@
       </w:r>
       <w:proofErr w:type="spellEnd"/>
       <w:r>
-        <w:t>(char</w:t>
-      </w:r>
-      <w:r>
-        <w:t xml:space="preserve"> *arg1, </w:t>
+        <w:t xml:space="preserve">(char *arg1, </w:t>
       </w:r>
       <w:proofErr w:type="spellStart"/>
       <w:r>
@@ -1414,15 +1413,12 @@
       </w:r>
       <w:proofErr w:type="spellEnd"/>
       <w:r>
-        <w:t xml:space="preserve"> *</w:t>
-      </w:r>
-      <w:r>
-        <w:t xml:space="preserve"> arg2)</w:t>
-      </w:r>
-    </w:p>
-    <w:p>
-      <w:pPr>
-        <w:spacing w:after="0"/>
+        <w:t xml:space="preserve"> * arg2)</w:t>
+      </w:r>
+    </w:p>
+    <w:p>
+      <w:pPr>
+        <w:spacing w:after="0" w:line="240" w:lineRule="auto"/>
       </w:pPr>
       <w:r>
         <w:t>{</w:t>
@@ -1430,7 +1426,7 @@
     </w:p>
     <w:p>
       <w:pPr>
-        <w:spacing w:after="0"/>
+        <w:spacing w:after="0" w:line="240" w:lineRule="auto"/>
       </w:pPr>
       <w:r>
         <w:tab/>
@@ -1454,7 +1450,7 @@
     </w:p>
     <w:p>
       <w:pPr>
-        <w:spacing w:after="0"/>
+        <w:spacing w:after="0" w:line="240" w:lineRule="auto"/>
       </w:pPr>
       <w:r>
         <w:tab/>
@@ -1480,7 +1476,7 @@
     </w:p>
     <w:p>
       <w:pPr>
-        <w:spacing w:after="0"/>
+        <w:spacing w:after="0" w:line="240" w:lineRule="auto"/>
       </w:pPr>
       <w:r>
         <w:tab/>
@@ -1496,536 +1492,1009 @@
       </w:r>
       <w:proofErr w:type="spellEnd"/>
       <w:r>
-        <w:t xml:space="preserve">== </w:t>
-      </w:r>
-      <w:r>
-        <w:t>‘</w:t>
-      </w:r>
-      <w:r>
-        <w:t>-</w:t>
-      </w:r>
-      <w:r>
-        <w:t>‘</w:t>
-      </w:r>
+        <w:t>== '-')//check if the number is negative</w:t>
+      </w:r>
+    </w:p>
+    <w:p>
+      <w:pPr>
+        <w:spacing w:after="0" w:line="240" w:lineRule="auto"/>
+      </w:pPr>
+      <w:r>
+        <w:lastRenderedPageBreak/>
+        <w:tab/>
+        <w:t>{</w:t>
+      </w:r>
+    </w:p>
+    <w:p>
+      <w:pPr>
+        <w:spacing w:after="0" w:line="240" w:lineRule="auto"/>
+      </w:pPr>
+      <w:r>
+        <w:tab/>
+        <w:t xml:space="preserve">    </w:t>
+      </w:r>
+      <w:proofErr w:type="spellStart"/>
+      <w:proofErr w:type="gramStart"/>
+      <w:r>
+        <w:t>ch</w:t>
+      </w:r>
+      <w:proofErr w:type="spellEnd"/>
+      <w:proofErr w:type="gramEnd"/>
+      <w:r>
+        <w:t xml:space="preserve"> = arg1[1];</w:t>
+      </w:r>
+    </w:p>
+    <w:p>
+      <w:pPr>
+        <w:spacing w:after="0" w:line="240" w:lineRule="auto"/>
+      </w:pPr>
+      <w:r>
+        <w:tab/>
+        <w:t xml:space="preserve">    </w:t>
+      </w:r>
+      <w:proofErr w:type="gramStart"/>
+      <w:r>
+        <w:t>arg1</w:t>
+      </w:r>
+      <w:proofErr w:type="gramEnd"/>
+      <w:r>
+        <w:t>++;</w:t>
+      </w:r>
+    </w:p>
+    <w:p>
+      <w:pPr>
+        <w:spacing w:after="0" w:line="240" w:lineRule="auto"/>
+      </w:pPr>
+      <w:r>
+        <w:t xml:space="preserve">        </w:t>
+      </w:r>
+      <w:proofErr w:type="spellStart"/>
+      <w:proofErr w:type="gramStart"/>
+      <w:r>
+        <w:t>neg</w:t>
+      </w:r>
+      <w:proofErr w:type="spellEnd"/>
+      <w:proofErr w:type="gramEnd"/>
+      <w:r>
+        <w:t xml:space="preserve"> = 1;</w:t>
+      </w:r>
+    </w:p>
+    <w:p>
+      <w:pPr>
+        <w:spacing w:after="0" w:line="240" w:lineRule="auto"/>
+      </w:pPr>
+      <w:r>
+        <w:tab/>
+        <w:t>}</w:t>
+      </w:r>
+    </w:p>
+    <w:p>
+      <w:pPr>
+        <w:spacing w:after="0" w:line="240" w:lineRule="auto"/>
+      </w:pPr>
+      <w:r>
+        <w:t xml:space="preserve">    </w:t>
+      </w:r>
+      <w:proofErr w:type="gramStart"/>
+      <w:r>
+        <w:t>else{</w:t>
+      </w:r>
+      <w:proofErr w:type="gramEnd"/>
+      <w:r>
+        <w:t xml:space="preserve"> //if not negative </w:t>
+      </w:r>
+    </w:p>
+    <w:p>
+      <w:pPr>
+        <w:spacing w:after="0" w:line="240" w:lineRule="auto"/>
+      </w:pPr>
+      <w:r>
+        <w:tab/>
+        <w:t xml:space="preserve">    </w:t>
+      </w:r>
+      <w:proofErr w:type="spellStart"/>
+      <w:proofErr w:type="gramStart"/>
+      <w:r>
+        <w:t>neg</w:t>
+      </w:r>
+      <w:proofErr w:type="spellEnd"/>
+      <w:proofErr w:type="gramEnd"/>
+      <w:r>
+        <w:t xml:space="preserve"> = 0;</w:t>
+      </w:r>
+    </w:p>
+    <w:p>
+      <w:pPr>
+        <w:spacing w:after="0" w:line="240" w:lineRule="auto"/>
+      </w:pPr>
+      <w:r>
+        <w:tab/>
+        <w:t xml:space="preserve">    </w:t>
+      </w:r>
+      <w:proofErr w:type="gramStart"/>
+      <w:r>
+        <w:t>if(</w:t>
+      </w:r>
+      <w:proofErr w:type="spellStart"/>
+      <w:proofErr w:type="gramEnd"/>
+      <w:r>
+        <w:t>ch</w:t>
+      </w:r>
+      <w:proofErr w:type="spellEnd"/>
+      <w:r>
+        <w:t xml:space="preserve">== '+'){ </w:t>
+      </w:r>
+      <w:proofErr w:type="spellStart"/>
+      <w:r>
+        <w:t>ch</w:t>
+      </w:r>
+      <w:proofErr w:type="spellEnd"/>
+      <w:r>
+        <w:t>=arg1[1]; arg1++;} //if plus in front move over to next digit.</w:t>
+      </w:r>
+    </w:p>
+    <w:p>
+      <w:pPr>
+        <w:spacing w:after="0" w:line="240" w:lineRule="auto"/>
+      </w:pPr>
+      <w:r>
+        <w:t xml:space="preserve">    }</w:t>
+      </w:r>
+    </w:p>
+    <w:p>
+      <w:pPr>
+        <w:spacing w:after="0" w:line="240" w:lineRule="auto"/>
+      </w:pPr>
+      <w:r>
+        <w:tab/>
+      </w:r>
+      <w:proofErr w:type="gramStart"/>
+      <w:r>
+        <w:t>if(</w:t>
+      </w:r>
+      <w:proofErr w:type="spellStart"/>
+      <w:proofErr w:type="gramEnd"/>
+      <w:r>
+        <w:t>ch</w:t>
+      </w:r>
+      <w:proofErr w:type="spellEnd"/>
+      <w:r>
+        <w:t>=='0') //go through this until you reach a number that is not 0</w:t>
+      </w:r>
+    </w:p>
+    <w:p>
+      <w:pPr>
+        <w:spacing w:after="0" w:line="240" w:lineRule="auto"/>
+      </w:pPr>
+      <w:r>
+        <w:tab/>
+        <w:t>{</w:t>
+      </w:r>
+    </w:p>
+    <w:p>
+      <w:pPr>
+        <w:spacing w:after="0" w:line="240" w:lineRule="auto"/>
+      </w:pPr>
+      <w:r>
+        <w:tab/>
+        <w:t xml:space="preserve">   </w:t>
+      </w:r>
+      <w:proofErr w:type="gramStart"/>
+      <w:r>
+        <w:t>char</w:t>
+      </w:r>
+      <w:proofErr w:type="gramEnd"/>
+      <w:r>
+        <w:t xml:space="preserve"> * </w:t>
+      </w:r>
+      <w:proofErr w:type="spellStart"/>
+      <w:r>
+        <w:t>chp</w:t>
+      </w:r>
+      <w:proofErr w:type="spellEnd"/>
+      <w:r>
+        <w:t xml:space="preserve"> = arg1+1;</w:t>
+      </w:r>
+    </w:p>
+    <w:p>
+      <w:pPr>
+        <w:spacing w:after="0" w:line="240" w:lineRule="auto"/>
+      </w:pPr>
+      <w:r>
+        <w:tab/>
+        <w:t xml:space="preserve">   </w:t>
+      </w:r>
+      <w:proofErr w:type="spellStart"/>
+      <w:proofErr w:type="gramStart"/>
+      <w:r>
+        <w:t>int</w:t>
+      </w:r>
+      <w:proofErr w:type="spellEnd"/>
+      <w:proofErr w:type="gramEnd"/>
+      <w:r>
+        <w:t xml:space="preserve"> </w:t>
+      </w:r>
+      <w:proofErr w:type="spellStart"/>
+      <w:r>
+        <w:t>cur_dig</w:t>
+      </w:r>
+      <w:proofErr w:type="spellEnd"/>
+      <w:r>
+        <w:t xml:space="preserve">; </w:t>
+      </w:r>
+    </w:p>
+    <w:p>
+      <w:pPr>
+        <w:spacing w:after="0" w:line="240" w:lineRule="auto"/>
+      </w:pPr>
+      <w:r>
+        <w:t xml:space="preserve">    </w:t>
+      </w:r>
+      <w:proofErr w:type="gramStart"/>
+      <w:r>
+        <w:t>do{</w:t>
+      </w:r>
+      <w:proofErr w:type="gramEnd"/>
+    </w:p>
+    <w:p>
+      <w:pPr>
+        <w:spacing w:after="0" w:line="240" w:lineRule="auto"/>
+      </w:pPr>
+      <w:r>
+        <w:tab/>
+        <w:t xml:space="preserve">      arg1 = </w:t>
+      </w:r>
+      <w:proofErr w:type="spellStart"/>
+      <w:r>
+        <w:t>chp</w:t>
+      </w:r>
+      <w:proofErr w:type="spellEnd"/>
+      <w:r>
+        <w:t>;</w:t>
+      </w:r>
+    </w:p>
+    <w:p>
+      <w:pPr>
+        <w:spacing w:after="0" w:line="240" w:lineRule="auto"/>
+      </w:pPr>
+      <w:r>
+        <w:tab/>
+        <w:t xml:space="preserve">      </w:t>
+      </w:r>
+      <w:proofErr w:type="spellStart"/>
+      <w:r>
+        <w:t>cur_dig</w:t>
+      </w:r>
+      <w:proofErr w:type="spellEnd"/>
+      <w:r>
+        <w:t xml:space="preserve"> = *</w:t>
+      </w:r>
+      <w:proofErr w:type="spellStart"/>
+      <w:r>
+        <w:t>chp</w:t>
+      </w:r>
+      <w:proofErr w:type="spellEnd"/>
+      <w:r>
+        <w:t>;</w:t>
+      </w:r>
+    </w:p>
+    <w:p>
+      <w:pPr>
+        <w:spacing w:after="0" w:line="240" w:lineRule="auto"/>
+      </w:pPr>
+      <w:r>
+        <w:tab/>
+        <w:t xml:space="preserve">      </w:t>
+      </w:r>
+      <w:proofErr w:type="spellStart"/>
+      <w:proofErr w:type="gramStart"/>
+      <w:r>
+        <w:t>chp</w:t>
+      </w:r>
+      <w:proofErr w:type="spellEnd"/>
+      <w:proofErr w:type="gramEnd"/>
+      <w:r>
+        <w:t>++;</w:t>
+      </w:r>
+    </w:p>
+    <w:p>
+      <w:pPr>
+        <w:spacing w:after="0" w:line="240" w:lineRule="auto"/>
+      </w:pPr>
+      <w:r>
+        <w:tab/>
+        <w:t xml:space="preserve">} </w:t>
+      </w:r>
+      <w:proofErr w:type="gramStart"/>
+      <w:r>
+        <w:t>while(</w:t>
+      </w:r>
+      <w:proofErr w:type="spellStart"/>
+      <w:proofErr w:type="gramEnd"/>
+      <w:r>
+        <w:t>cur_dig</w:t>
+      </w:r>
+      <w:proofErr w:type="spellEnd"/>
+      <w:r>
+        <w:t>=='0');</w:t>
+      </w:r>
+    </w:p>
+    <w:p>
+      <w:pPr>
+        <w:spacing w:after="0" w:line="240" w:lineRule="auto"/>
+      </w:pPr>
+      <w:r>
+        <w:tab/>
+        <w:t>}</w:t>
+      </w:r>
+    </w:p>
+    <w:p>
+      <w:pPr>
+        <w:spacing w:after="0" w:line="240" w:lineRule="auto"/>
+      </w:pPr>
+      <w:r>
+        <w:tab/>
+      </w:r>
+      <w:proofErr w:type="spellStart"/>
+      <w:proofErr w:type="gramStart"/>
+      <w:r>
+        <w:t>int</w:t>
+      </w:r>
+      <w:proofErr w:type="spellEnd"/>
+      <w:proofErr w:type="gramEnd"/>
+      <w:r>
+        <w:t xml:space="preserve"> </w:t>
+      </w:r>
+      <w:proofErr w:type="spellStart"/>
+      <w:r>
+        <w:t>i</w:t>
+      </w:r>
+      <w:proofErr w:type="spellEnd"/>
+      <w:r>
+        <w:t xml:space="preserve"> =0;</w:t>
+      </w:r>
+    </w:p>
+    <w:p>
+      <w:pPr>
+        <w:spacing w:after="0" w:line="240" w:lineRule="auto"/>
+      </w:pPr>
+      <w:r>
+        <w:tab/>
+      </w:r>
+      <w:proofErr w:type="spellStart"/>
+      <w:proofErr w:type="gramStart"/>
+      <w:r>
+        <w:t>int</w:t>
+      </w:r>
+      <w:proofErr w:type="spellEnd"/>
+      <w:proofErr w:type="gramEnd"/>
+      <w:r>
+        <w:t xml:space="preserve"> </w:t>
+      </w:r>
+      <w:proofErr w:type="spellStart"/>
+      <w:r>
+        <w:t>num</w:t>
+      </w:r>
+      <w:proofErr w:type="spellEnd"/>
+      <w:r>
+        <w:t xml:space="preserve"> = 0;</w:t>
+      </w:r>
+    </w:p>
+    <w:p>
+      <w:pPr>
+        <w:spacing w:after="0" w:line="240" w:lineRule="auto"/>
+      </w:pPr>
+      <w:r>
+        <w:tab/>
+        <w:t xml:space="preserve">//R5 is here in case R4 overflows from multiplication for 10 digit numbers greater than 231-1 </w:t>
+      </w:r>
+    </w:p>
+    <w:p>
+      <w:pPr>
+        <w:spacing w:after="0" w:line="240" w:lineRule="auto"/>
+      </w:pPr>
+      <w:r>
+        <w:tab/>
+      </w:r>
+      <w:proofErr w:type="spellStart"/>
+      <w:proofErr w:type="gramStart"/>
+      <w:r>
+        <w:t>int</w:t>
+      </w:r>
+      <w:proofErr w:type="spellEnd"/>
+      <w:proofErr w:type="gramEnd"/>
+      <w:r>
+        <w:t xml:space="preserve"> ten = 10;</w:t>
+      </w:r>
+    </w:p>
+    <w:p>
+      <w:pPr>
+        <w:spacing w:after="0" w:line="240" w:lineRule="auto"/>
+      </w:pPr>
+      <w:r>
+        <w:tab/>
+      </w:r>
+      <w:proofErr w:type="spellStart"/>
+      <w:proofErr w:type="gramStart"/>
+      <w:r>
+        <w:t>int</w:t>
+      </w:r>
+      <w:proofErr w:type="spellEnd"/>
+      <w:proofErr w:type="gramEnd"/>
+      <w:r>
+        <w:t xml:space="preserve"> digit;</w:t>
+      </w:r>
+    </w:p>
+    <w:p>
+      <w:pPr>
+        <w:spacing w:after="0" w:line="240" w:lineRule="auto"/>
+      </w:pPr>
+      <w:r>
+        <w:t xml:space="preserve">    LOOP: digit = </w:t>
+      </w:r>
+      <w:proofErr w:type="gramStart"/>
+      <w:r>
+        <w:t>arg1[</w:t>
+      </w:r>
+      <w:proofErr w:type="spellStart"/>
+      <w:proofErr w:type="gramEnd"/>
+      <w:r>
+        <w:t>i</w:t>
+      </w:r>
+      <w:proofErr w:type="spellEnd"/>
+      <w:r>
+        <w:t>];</w:t>
+      </w:r>
+    </w:p>
+    <w:p>
+      <w:pPr>
+        <w:spacing w:after="0" w:line="240" w:lineRule="auto"/>
+      </w:pPr>
+      <w:r>
+        <w:tab/>
+      </w:r>
+      <w:proofErr w:type="spellStart"/>
+      <w:r>
+        <w:t>i</w:t>
+      </w:r>
+      <w:proofErr w:type="spellEnd"/>
+      <w:r>
+        <w:t xml:space="preserve"> += 1;</w:t>
+      </w:r>
+    </w:p>
+    <w:p>
+      <w:pPr>
+        <w:spacing w:after="0" w:line="240" w:lineRule="auto"/>
+      </w:pPr>
+      <w:r>
+        <w:tab/>
+      </w:r>
+      <w:proofErr w:type="gramStart"/>
+      <w:r>
+        <w:t>long</w:t>
+      </w:r>
+      <w:proofErr w:type="gramEnd"/>
+      <w:r>
+        <w:t xml:space="preserve"> </w:t>
+      </w:r>
+      <w:proofErr w:type="spellStart"/>
+      <w:r>
+        <w:t>long</w:t>
+      </w:r>
+      <w:proofErr w:type="spellEnd"/>
+      <w:r>
+        <w:t xml:space="preserve"> unsigned sum= </w:t>
+      </w:r>
+      <w:proofErr w:type="spellStart"/>
+      <w:r>
+        <w:t>num</w:t>
+      </w:r>
+      <w:proofErr w:type="spellEnd"/>
+      <w:r>
+        <w:t>*ten;</w:t>
+      </w:r>
+    </w:p>
+    <w:p>
+      <w:pPr>
+        <w:spacing w:after="0" w:line="240" w:lineRule="auto"/>
+      </w:pPr>
+      <w:r>
+        <w:tab/>
+      </w:r>
+      <w:proofErr w:type="gramStart"/>
+      <w:r>
+        <w:t>digit</w:t>
+      </w:r>
+      <w:proofErr w:type="gramEnd"/>
+      <w:r>
+        <w:t xml:space="preserve"> = digit - '0';</w:t>
+      </w:r>
+    </w:p>
+    <w:p>
+      <w:pPr>
+        <w:spacing w:after="0" w:line="240" w:lineRule="auto"/>
+      </w:pPr>
+      <w:r>
+        <w:tab/>
+      </w:r>
+      <w:proofErr w:type="gramStart"/>
+      <w:r>
+        <w:t>if(</w:t>
+      </w:r>
+      <w:proofErr w:type="gramEnd"/>
+      <w:r>
+        <w:t>digit&gt;=0)</w:t>
+      </w:r>
+    </w:p>
+    <w:p>
+      <w:pPr>
+        <w:spacing w:after="0" w:line="240" w:lineRule="auto"/>
+      </w:pPr>
+      <w:r>
+        <w:tab/>
+        <w:t>{</w:t>
+      </w:r>
+    </w:p>
+    <w:p>
+      <w:pPr>
+        <w:spacing w:after="0" w:line="240" w:lineRule="auto"/>
+      </w:pPr>
+      <w:r>
+        <w:tab/>
+        <w:t xml:space="preserve">   //R3= ten*R3+R5 instruction there only incase of 10 digit numbers greater than 2^31-1</w:t>
+      </w:r>
+    </w:p>
+    <w:p>
+      <w:pPr>
+        <w:spacing w:after="0" w:line="240" w:lineRule="auto"/>
+      </w:pPr>
+      <w:r>
+        <w:tab/>
+        <w:t xml:space="preserve">   </w:t>
+      </w:r>
+      <w:proofErr w:type="gramStart"/>
+      <w:r>
+        <w:t>if(</w:t>
+      </w:r>
+      <w:proofErr w:type="gramEnd"/>
+      <w:r>
+        <w:t>digit&lt;= 9)</w:t>
+      </w:r>
+    </w:p>
+    <w:p>
+      <w:pPr>
+        <w:spacing w:after="0" w:line="240" w:lineRule="auto"/>
+      </w:pPr>
+      <w:r>
+        <w:tab/>
+        <w:t xml:space="preserve">   {</w:t>
+      </w:r>
+    </w:p>
+    <w:p>
+      <w:pPr>
+        <w:spacing w:after="0" w:line="240" w:lineRule="auto"/>
+      </w:pPr>
+      <w:r>
+        <w:tab/>
+        <w:t xml:space="preserve">       </w:t>
+      </w:r>
+      <w:proofErr w:type="gramStart"/>
+      <w:r>
+        <w:t>if(</w:t>
+      </w:r>
+      <w:proofErr w:type="spellStart"/>
+      <w:proofErr w:type="gramEnd"/>
+      <w:r>
+        <w:t>i</w:t>
+      </w:r>
+      <w:proofErr w:type="spellEnd"/>
+      <w:r>
+        <w:t>!=11)</w:t>
+      </w:r>
+    </w:p>
+    <w:p>
+      <w:pPr>
+        <w:spacing w:after="0" w:line="240" w:lineRule="auto"/>
+      </w:pPr>
+      <w:r>
+        <w:tab/>
+        <w:t xml:space="preserve">       {</w:t>
+      </w:r>
+    </w:p>
+    <w:p>
+      <w:pPr>
+        <w:spacing w:after="0" w:line="240" w:lineRule="auto"/>
+      </w:pPr>
+      <w:r>
+        <w:tab/>
+      </w:r>
+      <w:r>
+        <w:tab/>
+      </w:r>
+      <w:proofErr w:type="spellStart"/>
+      <w:proofErr w:type="gramStart"/>
+      <w:r>
+        <w:t>num</w:t>
+      </w:r>
+      <w:proofErr w:type="spellEnd"/>
+      <w:proofErr w:type="gramEnd"/>
+      <w:r>
+        <w:t xml:space="preserve"> = </w:t>
+      </w:r>
+      <w:proofErr w:type="spellStart"/>
+      <w:r>
+        <w:t>sum+digit</w:t>
+      </w:r>
+      <w:proofErr w:type="spellEnd"/>
+      <w:r>
+        <w:t xml:space="preserve">; //add the digit to the end of the number </w:t>
+      </w:r>
+      <w:r>
+        <w:tab/>
+      </w:r>
+    </w:p>
+    <w:p>
+      <w:pPr>
+        <w:spacing w:after="0" w:line="240" w:lineRule="auto"/>
+      </w:pPr>
+      <w:r>
+        <w:tab/>
+      </w:r>
+      <w:r>
+        <w:tab/>
+        <w:t>//the R5 = R3</w:t>
+      </w:r>
+      <w:proofErr w:type="gramStart"/>
+      <w:r>
+        <w:t>+(</w:t>
+      </w:r>
+      <w:proofErr w:type="gramEnd"/>
+      <w:r>
+        <w:t xml:space="preserve">digit&gt;&gt;31) instruction is only there in case there is a ten digit value that is not 32 bit. </w:t>
+      </w:r>
+    </w:p>
+    <w:p>
+      <w:pPr>
+        <w:spacing w:after="0" w:line="240" w:lineRule="auto"/>
+      </w:pPr>
+      <w:r>
+        <w:tab/>
+      </w:r>
+      <w:r>
+        <w:tab/>
+      </w:r>
+      <w:proofErr w:type="spellStart"/>
+      <w:proofErr w:type="gramStart"/>
+      <w:r>
+        <w:t>goto</w:t>
+      </w:r>
+      <w:proofErr w:type="spellEnd"/>
+      <w:proofErr w:type="gramEnd"/>
+      <w:r>
+        <w:t xml:space="preserve"> LOOP; //loop</w:t>
+      </w:r>
+    </w:p>
+    <w:p>
+      <w:pPr>
+        <w:spacing w:after="0" w:line="240" w:lineRule="auto"/>
+      </w:pPr>
+      <w:r>
+        <w:tab/>
+        <w:t xml:space="preserve">       }</w:t>
+      </w:r>
+    </w:p>
+    <w:p>
+      <w:pPr>
+        <w:spacing w:after="0" w:line="240" w:lineRule="auto"/>
+      </w:pPr>
+      <w:r>
+        <w:tab/>
+        <w:t xml:space="preserve">    </w:t>
+      </w:r>
+      <w:proofErr w:type="gramStart"/>
+      <w:r>
+        <w:t>else{</w:t>
+      </w:r>
+      <w:proofErr w:type="gramEnd"/>
+      <w:r>
+        <w:t xml:space="preserve"> //max number of digits a 32 bit value can have is 10. If there are 11 or more fail.</w:t>
+      </w:r>
+    </w:p>
+    <w:p>
+      <w:pPr>
+        <w:spacing w:after="0" w:line="240" w:lineRule="auto"/>
+      </w:pPr>
+      <w:r>
+        <w:tab/>
+      </w:r>
+      <w:r>
+        <w:tab/>
+      </w:r>
+      <w:proofErr w:type="spellStart"/>
+      <w:proofErr w:type="gramStart"/>
+      <w:r>
+        <w:t>goto</w:t>
+      </w:r>
+      <w:proofErr w:type="spellEnd"/>
+      <w:proofErr w:type="gramEnd"/>
+      <w:r>
+        <w:t xml:space="preserve"> fail;</w:t>
+      </w:r>
+    </w:p>
+    <w:p>
+      <w:pPr>
+        <w:spacing w:after="0" w:line="240" w:lineRule="auto"/>
+      </w:pPr>
+      <w:r>
+        <w:t xml:space="preserve">        }</w:t>
+      </w:r>
+    </w:p>
+    <w:p>
+      <w:pPr>
+        <w:spacing w:after="0" w:line="240" w:lineRule="auto"/>
+      </w:pPr>
+      <w:r>
+        <w:tab/>
+        <w:t xml:space="preserve">   }</w:t>
+      </w:r>
+    </w:p>
+    <w:p>
+      <w:pPr>
+        <w:spacing w:after="0" w:line="240" w:lineRule="auto"/>
+      </w:pPr>
+      <w:r>
+        <w:tab/>
+        <w:t>}</w:t>
+      </w:r>
+    </w:p>
+    <w:p>
+      <w:pPr>
+        <w:spacing w:after="0" w:line="240" w:lineRule="auto"/>
+      </w:pPr>
+      <w:r>
+        <w:tab/>
+        <w:t xml:space="preserve">   </w:t>
+      </w:r>
+      <w:proofErr w:type="gramStart"/>
+      <w:r>
+        <w:t>sum</w:t>
+      </w:r>
+      <w:proofErr w:type="gramEnd"/>
+      <w:r>
+        <w:t xml:space="preserve"> = </w:t>
+      </w:r>
+      <w:proofErr w:type="spellStart"/>
+      <w:r>
+        <w:t>num</w:t>
+      </w:r>
+      <w:proofErr w:type="spellEnd"/>
+      <w:r>
+        <w:t xml:space="preserve"> - </w:t>
+      </w:r>
+      <w:proofErr w:type="spellStart"/>
+      <w:r>
+        <w:t>neg</w:t>
+      </w:r>
+      <w:proofErr w:type="spellEnd"/>
+      <w:r>
+        <w:t>; //this is here in case the value is -2,147,483,648</w:t>
+      </w:r>
+    </w:p>
+    <w:p>
+      <w:pPr>
+        <w:spacing w:after="0" w:line="240" w:lineRule="auto"/>
+      </w:pPr>
+      <w:r>
+        <w:tab/>
+        <w:t xml:space="preserve">   </w:t>
+      </w:r>
+      <w:proofErr w:type="gramStart"/>
+      <w:r>
+        <w:t>if(</w:t>
+      </w:r>
+      <w:proofErr w:type="gramEnd"/>
+      <w:r>
+        <w:t>sum &gt;= 0x80000000) // if R2 is greater than the highest signed 32 bit value fail. 231-1 is the greatest signed 32 bit value.</w:t>
+      </w:r>
+    </w:p>
+    <w:p>
+      <w:pPr>
+        <w:spacing w:after="0" w:line="240" w:lineRule="auto"/>
+      </w:pPr>
+      <w:r>
+        <w:lastRenderedPageBreak/>
+        <w:tab/>
+        <w:t xml:space="preserve">   {</w:t>
+      </w:r>
+    </w:p>
+    <w:p>
+      <w:pPr>
+        <w:spacing w:after="0" w:line="240" w:lineRule="auto"/>
+      </w:pPr>
+      <w:r>
+        <w:tab/>
+        <w:t xml:space="preserve">       </w:t>
+      </w:r>
+      <w:proofErr w:type="gramStart"/>
+      <w:r>
+        <w:t>fail</w:t>
+      </w:r>
+      <w:proofErr w:type="gramEnd"/>
+      <w:r>
+        <w:t>: return 0;</w:t>
+      </w:r>
+    </w:p>
+    <w:p>
+      <w:pPr>
+        <w:spacing w:after="0" w:line="240" w:lineRule="auto"/>
+      </w:pPr>
+      <w:r>
+        <w:tab/>
+        <w:t xml:space="preserve">   }</w:t>
+      </w:r>
+    </w:p>
+    <w:p>
+      <w:pPr>
+        <w:spacing w:after="0" w:line="240" w:lineRule="auto"/>
+      </w:pPr>
+      <w:r>
+        <w:tab/>
+        <w:t xml:space="preserve">   </w:t>
+      </w:r>
+      <w:proofErr w:type="gramStart"/>
+      <w:r>
+        <w:t>if(</w:t>
+      </w:r>
+      <w:proofErr w:type="spellStart"/>
+      <w:proofErr w:type="gramEnd"/>
+      <w:r>
+        <w:t>neg</w:t>
+      </w:r>
+      <w:proofErr w:type="spellEnd"/>
       <w:r>
         <w:t>)</w:t>
       </w:r>
-      <w:r>
-        <w:t>//check if the number is negative</w:t>
-      </w:r>
-    </w:p>
-    <w:p>
-      <w:pPr>
-        <w:spacing w:after="0"/>
-      </w:pPr>
-      <w:r>
-        <w:lastRenderedPageBreak/>
-        <w:tab/>
-        <w:t>{</w:t>
-      </w:r>
-    </w:p>
-    <w:p>
-      <w:pPr>
-        <w:spacing w:after="0"/>
-      </w:pPr>
-      <w:r>
-        <w:tab/>
-        <w:t xml:space="preserve">    </w:t>
-      </w:r>
-      <w:proofErr w:type="spellStart"/>
-      <w:proofErr w:type="gramStart"/>
-      <w:r>
-        <w:t>ch</w:t>
-      </w:r>
-      <w:proofErr w:type="spellEnd"/>
-      <w:proofErr w:type="gramEnd"/>
-      <w:r>
-        <w:t xml:space="preserve"> = arg1[1]</w:t>
-      </w:r>
+    </w:p>
+    <w:p>
+      <w:pPr>
+        <w:spacing w:after="0" w:line="240" w:lineRule="auto"/>
+      </w:pPr>
+      <w:r>
+        <w:tab/>
+        <w:t xml:space="preserve">   {</w:t>
+      </w:r>
+    </w:p>
+    <w:p>
+      <w:pPr>
+        <w:spacing w:after="0" w:line="240" w:lineRule="auto"/>
+      </w:pPr>
+      <w:r>
+        <w:tab/>
+        <w:t xml:space="preserve">       </w:t>
+      </w:r>
+      <w:proofErr w:type="spellStart"/>
+      <w:proofErr w:type="gramStart"/>
+      <w:r>
+        <w:t>num</w:t>
+      </w:r>
+      <w:proofErr w:type="spellEnd"/>
+      <w:proofErr w:type="gramEnd"/>
+      <w:r>
+        <w:t xml:space="preserve"> = -</w:t>
+      </w:r>
+      <w:proofErr w:type="spellStart"/>
+      <w:r>
+        <w:t>num</w:t>
+      </w:r>
+      <w:proofErr w:type="spellEnd"/>
       <w:r>
         <w:t>;</w:t>
       </w:r>
     </w:p>
     <w:p>
       <w:pPr>
-        <w:spacing w:after="0"/>
-      </w:pPr>
-      <w:r>
-        <w:tab/>
-        <w:t xml:space="preserve">    </w:t>
-      </w:r>
-      <w:proofErr w:type="gramStart"/>
-      <w:r>
-        <w:t>arg</w:t>
-      </w:r>
-      <w:r>
-        <w:t>1</w:t>
-      </w:r>
-      <w:proofErr w:type="gramEnd"/>
-      <w:r>
-        <w:t>++</w:t>
-      </w:r>
+        <w:spacing w:after="0" w:line="240" w:lineRule="auto"/>
+      </w:pPr>
+      <w:r>
+        <w:tab/>
+        <w:t xml:space="preserve">       //R5 = -R5 is not really necessary ARM is doing this since we were working with 64 bits.</w:t>
+      </w:r>
+    </w:p>
+    <w:p>
+      <w:pPr>
+        <w:spacing w:after="0" w:line="240" w:lineRule="auto"/>
+      </w:pPr>
+      <w:r>
+        <w:tab/>
+        <w:t xml:space="preserve">   }</w:t>
+      </w:r>
+    </w:p>
+    <w:p>
+      <w:pPr>
+        <w:spacing w:after="0" w:line="240" w:lineRule="auto"/>
+      </w:pPr>
+      <w:r>
+        <w:tab/>
+        <w:t xml:space="preserve">   *arg2 = </w:t>
+      </w:r>
+      <w:proofErr w:type="spellStart"/>
+      <w:r>
+        <w:t>num</w:t>
+      </w:r>
+      <w:proofErr w:type="spellEnd"/>
       <w:r>
         <w:t>;</w:t>
       </w:r>
     </w:p>
     <w:p>
       <w:pPr>
-        <w:spacing w:after="0"/>
-      </w:pPr>
-      <w:r>
-        <w:t xml:space="preserve">         </w:t>
-      </w:r>
-      <w:r>
-        <w:t xml:space="preserve">        </w:t>
-      </w:r>
-      <w:r>
-        <w:t xml:space="preserve"> </w:t>
-      </w:r>
-      <w:proofErr w:type="spellStart"/>
-      <w:proofErr w:type="gramStart"/>
-      <w:r>
-        <w:t>neg</w:t>
-      </w:r>
-      <w:proofErr w:type="spellEnd"/>
-      <w:proofErr w:type="gramEnd"/>
-      <w:r>
-        <w:t xml:space="preserve"> = 1</w:t>
-      </w:r>
-      <w:r>
-        <w:t>;</w:t>
-      </w:r>
-    </w:p>
-    <w:p>
-      <w:pPr>
-        <w:spacing w:after="0"/>
-      </w:pPr>
-      <w:r>
-        <w:tab/>
+        <w:spacing w:after="0" w:line="240" w:lineRule="auto"/>
+      </w:pPr>
+      <w:r>
+        <w:tab/>
+        <w:t xml:space="preserve">   </w:t>
+      </w:r>
+      <w:proofErr w:type="spellStart"/>
+      <w:proofErr w:type="gramStart"/>
+      <w:r>
+        <w:t>int</w:t>
+      </w:r>
+      <w:proofErr w:type="spellEnd"/>
+      <w:proofErr w:type="gramEnd"/>
+      <w:r>
+        <w:t xml:space="preserve"> ret = 1;</w:t>
+      </w:r>
+    </w:p>
+    <w:p>
+      <w:pPr>
+        <w:spacing w:after="0" w:line="240" w:lineRule="auto"/>
+      </w:pPr>
+      <w:r>
+        <w:t xml:space="preserve">   </w:t>
+      </w:r>
+      <w:proofErr w:type="gramStart"/>
+      <w:r>
+        <w:t>return</w:t>
+      </w:r>
+      <w:proofErr w:type="gramEnd"/>
+      <w:r>
+        <w:t xml:space="preserve"> ret;</w:t>
+      </w:r>
+    </w:p>
+    <w:p>
+      <w:pPr>
+        <w:spacing w:after="0" w:line="240" w:lineRule="auto"/>
+      </w:pPr>
+      <w:r>
         <w:t>}</w:t>
       </w:r>
     </w:p>
     <w:p>
       <w:pPr>
-        <w:spacing w:after="0"/>
-      </w:pPr>
-      <w:r>
-        <w:t xml:space="preserve">              </w:t>
-      </w:r>
-      <w:proofErr w:type="gramStart"/>
-      <w:r>
-        <w:t>else{</w:t>
-      </w:r>
-      <w:proofErr w:type="gramEnd"/>
-      <w:r>
-        <w:t xml:space="preserve"> </w:t>
-      </w:r>
-      <w:r>
-        <w:t xml:space="preserve">//if not negative </w:t>
-      </w:r>
-    </w:p>
-    <w:p>
-      <w:pPr>
-        <w:spacing w:after="0"/>
-      </w:pPr>
-      <w:r>
-        <w:tab/>
-        <w:t xml:space="preserve">   </w:t>
-      </w:r>
-      <w:proofErr w:type="spellStart"/>
-      <w:proofErr w:type="gramStart"/>
-      <w:r>
-        <w:t>neg</w:t>
-      </w:r>
-      <w:proofErr w:type="spellEnd"/>
-      <w:proofErr w:type="gramEnd"/>
-      <w:r>
-        <w:t xml:space="preserve"> = 0</w:t>
-      </w:r>
-      <w:r>
-        <w:t>;</w:t>
-      </w:r>
-    </w:p>
-    <w:p>
-      <w:pPr>
-        <w:spacing w:after="0"/>
-      </w:pPr>
-      <w:r>
-        <w:tab/>
-        <w:t xml:space="preserve">   </w:t>
-      </w:r>
-      <w:proofErr w:type="gramStart"/>
-      <w:r>
-        <w:t>if(</w:t>
-      </w:r>
-      <w:proofErr w:type="spellStart"/>
-      <w:proofErr w:type="gramEnd"/>
-      <w:r>
-        <w:t>ch</w:t>
-      </w:r>
-      <w:proofErr w:type="spellEnd"/>
-      <w:r>
-        <w:t xml:space="preserve">== </w:t>
-      </w:r>
-      <w:r>
-        <w:t>‘</w:t>
-      </w:r>
-      <w:r>
-        <w:t>+</w:t>
-      </w:r>
-      <w:r>
-        <w:t>’</w:t>
-      </w:r>
-      <w:r>
-        <w:t xml:space="preserve">){ </w:t>
-      </w:r>
-      <w:proofErr w:type="spellStart"/>
-      <w:r>
-        <w:t>ch</w:t>
-      </w:r>
-      <w:proofErr w:type="spellEnd"/>
-      <w:r>
-        <w:t>=arg1[1]</w:t>
-      </w:r>
-      <w:r>
-        <w:t xml:space="preserve">; </w:t>
-      </w:r>
-      <w:r>
-        <w:t>arg1++;</w:t>
-      </w:r>
-      <w:r>
-        <w:t>}</w:t>
-      </w:r>
-      <w:r>
-        <w:t xml:space="preserve"> //if plus in front move over to next digit.</w:t>
-      </w:r>
-    </w:p>
-    <w:p>
-      <w:pPr>
-        <w:spacing w:after="0"/>
-      </w:pPr>
-      <w:r>
-        <w:t xml:space="preserve">              }</w:t>
-      </w:r>
-    </w:p>
-    <w:p>
-      <w:pPr>
-        <w:spacing w:after="0"/>
-      </w:pPr>
-      <w:r>
-        <w:tab/>
-      </w:r>
-      <w:proofErr w:type="gramStart"/>
-      <w:r>
-        <w:t>if(</w:t>
-      </w:r>
-      <w:proofErr w:type="spellStart"/>
-      <w:proofErr w:type="gramEnd"/>
-      <w:r>
-        <w:t>ch</w:t>
-      </w:r>
-      <w:proofErr w:type="spellEnd"/>
-      <w:r>
-        <w:t>=</w:t>
-      </w:r>
-      <w:r>
-        <w:t>=</w:t>
-      </w:r>
-      <w:r>
-        <w:t>’</w:t>
-      </w:r>
-      <w:r>
-        <w:t>0</w:t>
-      </w:r>
-      <w:r>
-        <w:t>’</w:t>
-      </w:r>
-      <w:r>
-        <w:t>)</w:t>
-      </w:r>
-      <w:r>
-        <w:t xml:space="preserve"> //go through this until you reach a number that is not 0</w:t>
-      </w:r>
-    </w:p>
-    <w:p>
-      <w:pPr>
-        <w:spacing w:after="0"/>
-      </w:pPr>
-      <w:r>
-        <w:tab/>
-        <w:t>{</w:t>
-      </w:r>
-    </w:p>
-    <w:p>
-      <w:pPr>
-        <w:spacing w:after="0"/>
-      </w:pPr>
-      <w:r>
-        <w:tab/>
-        <w:t xml:space="preserve">   </w:t>
-      </w:r>
-      <w:proofErr w:type="gramStart"/>
-      <w:r>
-        <w:t>char</w:t>
-      </w:r>
-      <w:proofErr w:type="gramEnd"/>
-      <w:r>
-        <w:t xml:space="preserve"> * </w:t>
-      </w:r>
-      <w:proofErr w:type="spellStart"/>
-      <w:r>
-        <w:t>chp</w:t>
-      </w:r>
-      <w:proofErr w:type="spellEnd"/>
-      <w:r>
-        <w:t xml:space="preserve"> = arg</w:t>
-      </w:r>
-      <w:r>
-        <w:t>1</w:t>
-      </w:r>
-      <w:r>
-        <w:t>+1</w:t>
-      </w:r>
-      <w:r>
-        <w:t>;</w:t>
-      </w:r>
-    </w:p>
-    <w:p>
-      <w:pPr>
-        <w:spacing w:after="0"/>
-      </w:pPr>
-      <w:r>
-        <w:tab/>
-        <w:t xml:space="preserve">   </w:t>
-      </w:r>
-      <w:proofErr w:type="spellStart"/>
-      <w:proofErr w:type="gramStart"/>
-      <w:r>
-        <w:t>int</w:t>
-      </w:r>
-      <w:proofErr w:type="spellEnd"/>
-      <w:proofErr w:type="gramEnd"/>
-      <w:r>
-        <w:t xml:space="preserve"> </w:t>
-      </w:r>
-      <w:proofErr w:type="spellStart"/>
-      <w:r>
-        <w:t>cur_dig</w:t>
-      </w:r>
-      <w:proofErr w:type="spellEnd"/>
-      <w:r>
-        <w:t>;</w:t>
-      </w:r>
-      <w:r>
-        <w:t xml:space="preserve"> </w:t>
-      </w:r>
-    </w:p>
-    <w:p>
-      <w:pPr>
-        <w:spacing w:after="0"/>
-        <w:ind w:firstLine="720"/>
-      </w:pPr>
-      <w:r>
-        <w:t xml:space="preserve">   </w:t>
-      </w:r>
-      <w:proofErr w:type="gramStart"/>
-      <w:r>
-        <w:t>do{</w:t>
-      </w:r>
-      <w:proofErr w:type="gramEnd"/>
-    </w:p>
-    <w:p>
-      <w:pPr>
-        <w:spacing w:after="0"/>
-      </w:pPr>
-      <w:r>
-        <w:tab/>
-        <w:t xml:space="preserve">  </w:t>
-      </w:r>
-      <w:r>
-        <w:t xml:space="preserve">   </w:t>
-      </w:r>
-      <w:r>
-        <w:t xml:space="preserve"> arg1 = </w:t>
-      </w:r>
-      <w:proofErr w:type="spellStart"/>
-      <w:r>
-        <w:t>chp</w:t>
-      </w:r>
-      <w:proofErr w:type="spellEnd"/>
-      <w:r>
-        <w:t>;</w:t>
-      </w:r>
-    </w:p>
-    <w:p>
-      <w:pPr>
-        <w:spacing w:after="0"/>
-      </w:pPr>
-      <w:r>
-        <w:tab/>
-        <w:t xml:space="preserve">   </w:t>
-      </w:r>
-      <w:r>
-        <w:t xml:space="preserve">   </w:t>
-      </w:r>
-      <w:proofErr w:type="spellStart"/>
-      <w:r>
-        <w:t>cur_dig</w:t>
-      </w:r>
-      <w:proofErr w:type="spellEnd"/>
-      <w:r>
-        <w:t xml:space="preserve"> </w:t>
-      </w:r>
-      <w:r>
-        <w:t xml:space="preserve">= </w:t>
-      </w:r>
-      <w:r>
-        <w:t>*</w:t>
-      </w:r>
-      <w:proofErr w:type="spellStart"/>
-      <w:r>
-        <w:t>chp</w:t>
-      </w:r>
-      <w:proofErr w:type="spellEnd"/>
-      <w:r>
-        <w:t>;</w:t>
-      </w:r>
-    </w:p>
-    <w:p>
-      <w:pPr>
-        <w:spacing w:after="0"/>
-      </w:pPr>
-      <w:r>
-        <w:tab/>
-        <w:t xml:space="preserve">   </w:t>
-      </w:r>
-      <w:r>
-        <w:t xml:space="preserve">   </w:t>
-      </w:r>
-      <w:proofErr w:type="spellStart"/>
-      <w:proofErr w:type="gramStart"/>
-      <w:r>
-        <w:t>chp</w:t>
-      </w:r>
-      <w:proofErr w:type="spellEnd"/>
-      <w:proofErr w:type="gramEnd"/>
-      <w:r>
-        <w:t>++;</w:t>
-      </w:r>
-    </w:p>
-    <w:p>
-      <w:pPr>
-        <w:spacing w:after="0"/>
-      </w:pPr>
-      <w:r>
-        <w:tab/>
-        <w:t xml:space="preserve">   } </w:t>
-      </w:r>
-      <w:proofErr w:type="gramStart"/>
-      <w:r>
-        <w:t>while(</w:t>
-      </w:r>
-      <w:proofErr w:type="spellStart"/>
-      <w:proofErr w:type="gramEnd"/>
-      <w:r>
-        <w:t>cur_dig</w:t>
-      </w:r>
-      <w:proofErr w:type="spellEnd"/>
-      <w:r>
-        <w:t>==</w:t>
-      </w:r>
-      <w:r>
-        <w:t>’</w:t>
-      </w:r>
-      <w:r>
-        <w:t>0</w:t>
-      </w:r>
-      <w:r>
-        <w:t>’</w:t>
-      </w:r>
-      <w:r>
-        <w:t>)</w:t>
-      </w:r>
-    </w:p>
-    <w:p>
-      <w:pPr>
-        <w:spacing w:after="0"/>
-      </w:pPr>
-      <w:r>
-        <w:tab/>
-        <w:t>}</w:t>
-      </w:r>
-    </w:p>
-    <w:p>
-      <w:pPr>
-        <w:spacing w:after="0"/>
-      </w:pPr>
-      <w:r>
-        <w:tab/>
-      </w:r>
-      <w:proofErr w:type="spellStart"/>
-      <w:proofErr w:type="gramStart"/>
-      <w:r>
-        <w:t>int</w:t>
-      </w:r>
-      <w:proofErr w:type="spellEnd"/>
-      <w:proofErr w:type="gramEnd"/>
-      <w:r>
-        <w:t xml:space="preserve"> </w:t>
-      </w:r>
-      <w:proofErr w:type="spellStart"/>
-      <w:r>
-        <w:t>i</w:t>
-      </w:r>
-      <w:proofErr w:type="spellEnd"/>
-      <w:r>
-        <w:t xml:space="preserve"> =0</w:t>
-      </w:r>
-      <w:r>
-        <w:t>;</w:t>
-      </w:r>
-    </w:p>
-    <w:p>
-      <w:pPr>
-        <w:spacing w:after="0"/>
-      </w:pPr>
-      <w:r>
-        <w:tab/>
-      </w:r>
-      <w:proofErr w:type="spellStart"/>
-      <w:proofErr w:type="gramStart"/>
-      <w:r>
-        <w:t>int</w:t>
-      </w:r>
-      <w:proofErr w:type="spellEnd"/>
-      <w:proofErr w:type="gramEnd"/>
-      <w:r>
-        <w:t xml:space="preserve"> </w:t>
-      </w:r>
-      <w:proofErr w:type="spellStart"/>
-      <w:r>
-        <w:t>num</w:t>
-      </w:r>
-      <w:proofErr w:type="spellEnd"/>
-      <w:r>
-        <w:t xml:space="preserve"> = 0</w:t>
-      </w:r>
-      <w:r>
-        <w:t>;</w:t>
-      </w:r>
-    </w:p>
-    <w:p>
-      <w:pPr>
-        <w:spacing w:after="0"/>
-      </w:pPr>
-      <w:r>
-        <w:tab/>
-      </w:r>
-      <w:r>
-        <w:t xml:space="preserve">//R5 is </w:t>
-      </w:r>
-      <w:r>
-        <w:t>here in case R4 overflows from multiplication for 10 digit numbers greater than 2</w:t>
+        <w:pStyle w:val="Heading1"/>
+        <w:jc w:val="center"/>
+      </w:pPr>
+      <w:r>
+        <w:t>Explanation</w:t>
+      </w:r>
+    </w:p>
+    <w:p>
+      <w:r>
+        <w:t xml:space="preserve">This function is </w:t>
+      </w:r>
+      <w:proofErr w:type="spellStart"/>
+      <w:r>
+        <w:t>atoi</w:t>
+      </w:r>
+      <w:proofErr w:type="spellEnd"/>
+      <w:r>
+        <w:t xml:space="preserve">. It takes a string and accepts a pointer to an integer. The output is a Boolean where 0 is failing and 1 is passing.  If there is a minus sign, the value is assumed negative. If it is blank or have a plus sign, that means the value will be positive. If there are any 0’s before the number, those are omitted. Then while there is a digit between 0 and 9, multiply the current number by ten and then add the digit to the running total. If there is more than 10 digits (greater than 32 bits), return 0 since we cannot have a number with that many digits. Also, if the value is not between </w:t>
+      </w:r>
+      <w:r>
+        <w:t>[</w:t>
+      </w:r>
+      <w:r>
+        <w:t>-2</w:t>
       </w:r>
       <w:r>
         <w:rPr>
@@ -2034,516 +2503,13 @@
         <w:t>31</w:t>
       </w:r>
       <w:r>
-        <w:t>-1</w:t>
+        <w:t>,</w:t>
       </w:r>
       <w:r>
         <w:t xml:space="preserve"> </w:t>
       </w:r>
-    </w:p>
-    <w:p>
-      <w:pPr>
-        <w:spacing w:after="0"/>
-      </w:pPr>
-      <w:r>
-        <w:tab/>
-      </w:r>
-      <w:proofErr w:type="spellStart"/>
-      <w:proofErr w:type="gramStart"/>
-      <w:r>
-        <w:t>in</w:t>
-      </w:r>
-      <w:r>
-        <w:t>t</w:t>
-      </w:r>
-      <w:proofErr w:type="spellEnd"/>
-      <w:proofErr w:type="gramEnd"/>
-      <w:r>
-        <w:t xml:space="preserve"> ten</w:t>
-      </w:r>
-      <w:r>
-        <w:t xml:space="preserve"> = 10;</w:t>
-      </w:r>
-    </w:p>
-    <w:p>
-      <w:pPr>
-        <w:spacing w:after="0"/>
-      </w:pPr>
-      <w:r>
-        <w:t xml:space="preserve">              LOOP</w:t>
-      </w:r>
-      <w:r>
-        <w:t>:</w:t>
-      </w:r>
-    </w:p>
-    <w:p>
-      <w:pPr>
-        <w:spacing w:after="0"/>
-      </w:pPr>
-      <w:r>
-        <w:tab/>
-      </w:r>
-      <w:proofErr w:type="spellStart"/>
-      <w:proofErr w:type="gramStart"/>
-      <w:r>
-        <w:t>int</w:t>
-      </w:r>
-      <w:proofErr w:type="spellEnd"/>
-      <w:proofErr w:type="gramEnd"/>
-      <w:r>
-        <w:t xml:space="preserve"> digit</w:t>
-      </w:r>
-      <w:r>
-        <w:t xml:space="preserve"> = </w:t>
-      </w:r>
-      <w:proofErr w:type="spellStart"/>
-      <w:r>
-        <w:t>arg</w:t>
-      </w:r>
-      <w:proofErr w:type="spellEnd"/>
-      <w:r>
-        <w:t>[</w:t>
-      </w:r>
-      <w:proofErr w:type="spellStart"/>
-      <w:r>
-        <w:t>i</w:t>
-      </w:r>
-      <w:proofErr w:type="spellEnd"/>
-      <w:r>
-        <w:t>];</w:t>
-      </w:r>
-    </w:p>
-    <w:p>
-      <w:pPr>
-        <w:spacing w:after="0"/>
-      </w:pPr>
-      <w:r>
-        <w:tab/>
-      </w:r>
-      <w:proofErr w:type="spellStart"/>
-      <w:r>
-        <w:t>i</w:t>
-      </w:r>
-      <w:proofErr w:type="spellEnd"/>
-      <w:r>
-        <w:t xml:space="preserve"> += 1;</w:t>
-      </w:r>
-    </w:p>
-    <w:p>
-      <w:pPr>
-        <w:spacing w:after="0"/>
-      </w:pPr>
-      <w:r>
-        <w:tab/>
-      </w:r>
-      <w:proofErr w:type="gramStart"/>
-      <w:r>
-        <w:t>int</w:t>
-      </w:r>
-      <w:r>
-        <w:t>64_t</w:t>
-      </w:r>
-      <w:proofErr w:type="gramEnd"/>
-      <w:r>
-        <w:t xml:space="preserve"> sum</w:t>
-      </w:r>
-      <w:r>
-        <w:t xml:space="preserve">= </w:t>
-      </w:r>
-      <w:proofErr w:type="spellStart"/>
-      <w:r>
-        <w:t>num</w:t>
-      </w:r>
-      <w:proofErr w:type="spellEnd"/>
-      <w:r>
-        <w:t>*ten</w:t>
-      </w:r>
-      <w:r>
-        <w:t>;</w:t>
-      </w:r>
-    </w:p>
-    <w:p>
-      <w:pPr>
-        <w:spacing w:after="0"/>
-      </w:pPr>
-      <w:r>
-        <w:tab/>
-      </w:r>
-      <w:proofErr w:type="gramStart"/>
-      <w:r>
-        <w:t>digit</w:t>
-      </w:r>
-      <w:proofErr w:type="gramEnd"/>
-      <w:r>
-        <w:t xml:space="preserve"> = digit</w:t>
-      </w:r>
-      <w:r>
-        <w:t xml:space="preserve"> – </w:t>
-      </w:r>
-      <w:r>
-        <w:t>‘0’</w:t>
-      </w:r>
-      <w:r>
-        <w:t>;</w:t>
-      </w:r>
-    </w:p>
-    <w:p>
-      <w:pPr>
-        <w:spacing w:after="0"/>
-      </w:pPr>
-      <w:r>
-        <w:tab/>
-      </w:r>
-      <w:proofErr w:type="gramStart"/>
-      <w:r>
-        <w:t>if(</w:t>
-      </w:r>
-      <w:proofErr w:type="gramEnd"/>
-      <w:r>
-        <w:t>digit</w:t>
-      </w:r>
-      <w:r>
-        <w:t>&gt;</w:t>
-      </w:r>
-      <w:r>
-        <w:t>=</w:t>
-      </w:r>
-      <w:r>
-        <w:t>0)</w:t>
-      </w:r>
-    </w:p>
-    <w:p>
-      <w:pPr>
-        <w:spacing w:after="0"/>
-      </w:pPr>
-      <w:r>
-        <w:tab/>
-        <w:t>{</w:t>
-      </w:r>
-    </w:p>
-    <w:p>
-      <w:pPr>
-        <w:spacing w:after="0"/>
-      </w:pPr>
-      <w:r>
-        <w:tab/>
-        <w:t xml:space="preserve">   //R3= ten*R3+R5 instruction</w:t>
-      </w:r>
-      <w:r>
-        <w:t xml:space="preserve"> there only incase of 10 digit numbers greater than 2^31-1</w:t>
-      </w:r>
-    </w:p>
-    <w:p>
-      <w:pPr>
-        <w:spacing w:after="0"/>
-      </w:pPr>
-      <w:r>
-        <w:tab/>
-        <w:t xml:space="preserve">   </w:t>
-      </w:r>
-      <w:proofErr w:type="gramStart"/>
-      <w:r>
-        <w:t>if(</w:t>
-      </w:r>
-      <w:proofErr w:type="gramEnd"/>
-      <w:r>
-        <w:t>digit</w:t>
-      </w:r>
-      <w:r>
-        <w:t>&lt;</w:t>
-      </w:r>
-      <w:r>
-        <w:t>=</w:t>
-      </w:r>
-      <w:r>
-        <w:t xml:space="preserve"> 9)</w:t>
-      </w:r>
-    </w:p>
-    <w:p>
-      <w:pPr>
-        <w:spacing w:after="0"/>
-      </w:pPr>
-      <w:r>
-        <w:tab/>
-        <w:t xml:space="preserve">   {</w:t>
-      </w:r>
-    </w:p>
-    <w:p>
-      <w:pPr>
-        <w:spacing w:after="0"/>
-      </w:pPr>
-      <w:r>
-        <w:tab/>
-        <w:t xml:space="preserve">       </w:t>
-      </w:r>
-      <w:proofErr w:type="gramStart"/>
-      <w:r>
-        <w:t>if(</w:t>
-      </w:r>
-      <w:proofErr w:type="spellStart"/>
-      <w:proofErr w:type="gramEnd"/>
-      <w:r>
-        <w:t>i</w:t>
-      </w:r>
-      <w:proofErr w:type="spellEnd"/>
-      <w:r>
-        <w:t>!</w:t>
-      </w:r>
-      <w:r>
-        <w:t>=</w:t>
-      </w:r>
-      <w:r>
-        <w:t>11)</w:t>
-      </w:r>
-    </w:p>
-    <w:p>
-      <w:pPr>
-        <w:spacing w:after="0"/>
-      </w:pPr>
-      <w:r>
-        <w:tab/>
-        <w:t xml:space="preserve">       {</w:t>
-      </w:r>
-    </w:p>
-    <w:p>
-      <w:pPr>
-        <w:spacing w:after="0"/>
-      </w:pPr>
-      <w:r>
-        <w:tab/>
-      </w:r>
-      <w:r>
-        <w:tab/>
-      </w:r>
-      <w:proofErr w:type="spellStart"/>
-      <w:proofErr w:type="gramStart"/>
-      <w:r>
-        <w:t>num</w:t>
-      </w:r>
-      <w:proofErr w:type="spellEnd"/>
-      <w:proofErr w:type="gramEnd"/>
-      <w:r>
-        <w:t xml:space="preserve"> = </w:t>
-      </w:r>
-      <w:proofErr w:type="spellStart"/>
-      <w:r>
-        <w:t>sum</w:t>
-      </w:r>
-      <w:r>
-        <w:t>+digit</w:t>
-      </w:r>
-      <w:proofErr w:type="spellEnd"/>
-      <w:r>
-        <w:t>;</w:t>
-      </w:r>
-      <w:r>
-        <w:t xml:space="preserve"> //add the digit to the end of the number</w:t>
-      </w:r>
-      <w:r>
-        <w:t xml:space="preserve"> </w:t>
-      </w:r>
-      <w:r>
-        <w:tab/>
-      </w:r>
-    </w:p>
-    <w:p>
-      <w:pPr>
-        <w:spacing w:after="0"/>
-      </w:pPr>
-      <w:r>
-        <w:tab/>
-      </w:r>
-      <w:r>
-        <w:tab/>
-        <w:t>//the R5 = R3</w:t>
-      </w:r>
-      <w:proofErr w:type="gramStart"/>
-      <w:r>
-        <w:t>+(</w:t>
-      </w:r>
-      <w:proofErr w:type="gramEnd"/>
-      <w:r>
-        <w:t xml:space="preserve">digit&gt;&gt;31) instruction is only there in case there is a ten digit value that is not 32 bit. </w:t>
-      </w:r>
-    </w:p>
-    <w:p>
-      <w:pPr>
-        <w:spacing w:after="0"/>
-      </w:pPr>
-      <w:r>
-        <w:tab/>
-      </w:r>
-      <w:r>
-        <w:tab/>
-      </w:r>
-      <w:proofErr w:type="spellStart"/>
-      <w:proofErr w:type="gramStart"/>
-      <w:r>
-        <w:t>goto</w:t>
-      </w:r>
-      <w:proofErr w:type="spellEnd"/>
-      <w:proofErr w:type="gramEnd"/>
-      <w:r>
-        <w:t xml:space="preserve"> LOOP</w:t>
-      </w:r>
-      <w:r>
-        <w:t>;</w:t>
-      </w:r>
-      <w:r>
-        <w:t xml:space="preserve"> //loop</w:t>
-      </w:r>
-    </w:p>
-    <w:p>
-      <w:pPr>
-        <w:spacing w:after="0"/>
-      </w:pPr>
-      <w:r>
-        <w:tab/>
-        <w:t xml:space="preserve">       }</w:t>
-      </w:r>
-    </w:p>
-    <w:p>
-      <w:pPr>
-        <w:spacing w:after="0"/>
-      </w:pPr>
-      <w:r>
-        <w:tab/>
-        <w:t xml:space="preserve">      </w:t>
-      </w:r>
-      <w:proofErr w:type="gramStart"/>
-      <w:r>
-        <w:t>else{</w:t>
-      </w:r>
-      <w:proofErr w:type="gramEnd"/>
-      <w:r>
-        <w:t xml:space="preserve"> //max number of digits a 32 bit value can have is 10. If there are 11 or more fail.</w:t>
-      </w:r>
-    </w:p>
-    <w:p>
-      <w:pPr>
-        <w:spacing w:after="0"/>
-      </w:pPr>
-      <w:r>
-        <w:tab/>
-      </w:r>
-      <w:r>
-        <w:tab/>
-      </w:r>
-      <w:proofErr w:type="spellStart"/>
-      <w:proofErr w:type="gramStart"/>
-      <w:r>
-        <w:t>goto</w:t>
-      </w:r>
-      <w:proofErr w:type="spellEnd"/>
-      <w:proofErr w:type="gramEnd"/>
-      <w:r>
-        <w:t xml:space="preserve"> fail</w:t>
-      </w:r>
-      <w:r>
-        <w:t>;</w:t>
-      </w:r>
-    </w:p>
-    <w:p>
-      <w:pPr>
-        <w:spacing w:after="0"/>
-        <w:ind w:left="720"/>
-      </w:pPr>
-      <w:r>
-        <w:lastRenderedPageBreak/>
-        <w:t xml:space="preserve">      }</w:t>
-      </w:r>
-    </w:p>
-    <w:p>
-      <w:pPr>
-        <w:spacing w:after="0"/>
-      </w:pPr>
-      <w:r>
-        <w:tab/>
-        <w:t xml:space="preserve">   }</w:t>
-      </w:r>
-    </w:p>
-    <w:p>
-      <w:pPr>
-        <w:spacing w:after="0"/>
-      </w:pPr>
-      <w:r>
-        <w:tab/>
-        <w:t>}</w:t>
-      </w:r>
-    </w:p>
-    <w:p>
-      <w:pPr>
-        <w:spacing w:after="0"/>
-      </w:pPr>
-      <w:r>
-        <w:tab/>
-      </w:r>
-      <w:r>
-        <w:t xml:space="preserve">   </w:t>
-      </w:r>
-      <w:proofErr w:type="gramStart"/>
-      <w:r>
-        <w:t>sum</w:t>
-      </w:r>
-      <w:proofErr w:type="gramEnd"/>
-      <w:r>
-        <w:t xml:space="preserve"> = </w:t>
-      </w:r>
-      <w:proofErr w:type="spellStart"/>
-      <w:r>
-        <w:t>num</w:t>
-      </w:r>
-      <w:proofErr w:type="spellEnd"/>
-      <w:r>
-        <w:t xml:space="preserve"> –</w:t>
-      </w:r>
-      <w:r>
-        <w:t xml:space="preserve"> </w:t>
-      </w:r>
-      <w:proofErr w:type="spellStart"/>
-      <w:r>
-        <w:t>neg</w:t>
-      </w:r>
-      <w:proofErr w:type="spellEnd"/>
-      <w:r>
-        <w:t>;</w:t>
-      </w:r>
-      <w:r>
-        <w:t xml:space="preserve"> //this is here in case the value is -2,147,483,648</w:t>
-      </w:r>
-    </w:p>
-    <w:p>
-      <w:pPr>
-        <w:spacing w:after="0"/>
-      </w:pPr>
-      <w:r>
-        <w:tab/>
-        <w:t xml:space="preserve">   </w:t>
-      </w:r>
-      <w:proofErr w:type="gramStart"/>
-      <w:r>
-        <w:t>if(</w:t>
-      </w:r>
-      <w:proofErr w:type="gramEnd"/>
-      <w:r>
-        <w:t>sum</w:t>
-      </w:r>
-      <w:r>
-        <w:t xml:space="preserve"> &gt;=</w:t>
-      </w:r>
-      <w:r>
-        <w:t xml:space="preserve"> #0x80000000)</w:t>
-      </w:r>
-      <w:r>
-        <w:t xml:space="preserve"> // if R2 is g</w:t>
-      </w:r>
-      <w:r>
-        <w:t>reater than the highest signed 32</w:t>
-      </w:r>
-      <w:r>
-        <w:t xml:space="preserve"> bit value fail.</w:t>
-      </w:r>
-      <w:r>
-        <w:t xml:space="preserve"> 2</w:t>
+      <w:r>
+        <w:t>2</w:t>
       </w:r>
       <w:r>
         <w:rPr>
@@ -2552,280 +2518,13 @@
         <w:t>31</w:t>
       </w:r>
       <w:r>
-        <w:t>-1 is the greatest signed 32 bit value.</w:t>
-      </w:r>
-    </w:p>
-    <w:p>
-      <w:pPr>
-        <w:spacing w:after="0"/>
-      </w:pPr>
-      <w:r>
-        <w:tab/>
-        <w:t xml:space="preserve">   {</w:t>
-      </w:r>
-    </w:p>
-    <w:p>
-      <w:pPr>
-        <w:spacing w:after="0"/>
-      </w:pPr>
-      <w:r>
-        <w:tab/>
-        <w:t xml:space="preserve">       </w:t>
-      </w:r>
-      <w:proofErr w:type="gramStart"/>
-      <w:r>
-        <w:t>fail</w:t>
-      </w:r>
-      <w:proofErr w:type="gramEnd"/>
-      <w:r>
-        <w:t>:</w:t>
-      </w:r>
-      <w:r>
-        <w:t xml:space="preserve"> </w:t>
-      </w:r>
-      <w:proofErr w:type="spellStart"/>
-      <w:r>
-        <w:t>int</w:t>
-      </w:r>
-      <w:proofErr w:type="spellEnd"/>
-      <w:r>
-        <w:t xml:space="preserve"> ret = 0</w:t>
-      </w:r>
-      <w:r>
-        <w:t>;</w:t>
-      </w:r>
-    </w:p>
-    <w:p>
-      <w:pPr>
-        <w:spacing w:after="0"/>
-      </w:pPr>
-      <w:r>
-        <w:tab/>
-        <w:t xml:space="preserve">       </w:t>
-      </w:r>
-      <w:proofErr w:type="gramStart"/>
-      <w:r>
-        <w:t>return</w:t>
-      </w:r>
-      <w:proofErr w:type="gramEnd"/>
-      <w:r>
-        <w:t xml:space="preserve"> ret;</w:t>
-      </w:r>
-    </w:p>
-    <w:p>
-      <w:pPr>
-        <w:spacing w:after="0"/>
-      </w:pPr>
-      <w:r>
-        <w:tab/>
-        <w:t xml:space="preserve">   }</w:t>
-      </w:r>
-    </w:p>
-    <w:p>
-      <w:pPr>
-        <w:spacing w:after="0"/>
-      </w:pPr>
-      <w:r>
-        <w:tab/>
-        <w:t xml:space="preserve">   </w:t>
-      </w:r>
-      <w:proofErr w:type="gramStart"/>
-      <w:r>
-        <w:t>if(</w:t>
-      </w:r>
-      <w:proofErr w:type="gramEnd"/>
-      <w:r>
-        <w:t>!</w:t>
-      </w:r>
-      <w:proofErr w:type="spellStart"/>
-      <w:r>
-        <w:t>neg</w:t>
-      </w:r>
-      <w:proofErr w:type="spellEnd"/>
-      <w:r>
-        <w:t>)</w:t>
-      </w:r>
-    </w:p>
-    <w:p>
-      <w:pPr>
-        <w:spacing w:after="0"/>
-      </w:pPr>
-      <w:r>
-        <w:tab/>
-        <w:t xml:space="preserve">   {</w:t>
-      </w:r>
-    </w:p>
-    <w:p>
-      <w:pPr>
-        <w:spacing w:after="0"/>
-      </w:pPr>
-      <w:r>
-        <w:tab/>
-        <w:t xml:space="preserve">       </w:t>
-      </w:r>
-      <w:proofErr w:type="spellStart"/>
-      <w:proofErr w:type="gramStart"/>
-      <w:r>
-        <w:t>num</w:t>
-      </w:r>
-      <w:proofErr w:type="spellEnd"/>
-      <w:proofErr w:type="gramEnd"/>
-      <w:r>
-        <w:t xml:space="preserve"> = -</w:t>
-      </w:r>
-      <w:proofErr w:type="spellStart"/>
-      <w:r>
-        <w:t>num</w:t>
-      </w:r>
-      <w:proofErr w:type="spellEnd"/>
-      <w:r>
-        <w:t>;</w:t>
-      </w:r>
-    </w:p>
-    <w:p>
-      <w:pPr>
-        <w:spacing w:after="0"/>
-      </w:pPr>
-      <w:r>
-        <w:tab/>
-        <w:t xml:space="preserve">       //R5 = -R5 is not really necessary ARM is doing this since we were working with 64 bits.</w:t>
-      </w:r>
-    </w:p>
-    <w:p>
-      <w:pPr>
-        <w:spacing w:after="0"/>
-      </w:pPr>
-      <w:r>
-        <w:tab/>
-        <w:t xml:space="preserve">   }</w:t>
-      </w:r>
-    </w:p>
-    <w:p>
-      <w:pPr>
-        <w:spacing w:after="0"/>
-      </w:pPr>
-      <w:r>
-        <w:tab/>
-        <w:t xml:space="preserve">   arg2 = </w:t>
-      </w:r>
-      <w:r>
-        <w:t>&amp;</w:t>
-      </w:r>
-      <w:proofErr w:type="spellStart"/>
-      <w:r>
-        <w:t>num</w:t>
-      </w:r>
-      <w:proofErr w:type="spellEnd"/>
-      <w:r>
-        <w:t>;</w:t>
-      </w:r>
-    </w:p>
-    <w:p>
-      <w:pPr>
-        <w:spacing w:after="0"/>
-      </w:pPr>
-      <w:r>
-        <w:tab/>
-        <w:t xml:space="preserve">   </w:t>
-      </w:r>
-      <w:proofErr w:type="gramStart"/>
-      <w:r>
-        <w:t>bool</w:t>
-      </w:r>
-      <w:proofErr w:type="gramEnd"/>
-      <w:r>
-        <w:t xml:space="preserve"> ret = 1</w:t>
-      </w:r>
-      <w:r>
-        <w:t>;</w:t>
-      </w:r>
-    </w:p>
-    <w:p>
-      <w:pPr>
-        <w:spacing w:after="0"/>
-        <w:ind w:firstLine="720"/>
-      </w:pPr>
-      <w:r>
-        <w:t xml:space="preserve">   </w:t>
-      </w:r>
-      <w:proofErr w:type="gramStart"/>
-      <w:r>
-        <w:t>return</w:t>
-      </w:r>
-      <w:proofErr w:type="gramEnd"/>
-      <w:r>
-        <w:t xml:space="preserve"> ret;</w:t>
-      </w:r>
-    </w:p>
-    <w:p>
-      <w:pPr>
-        <w:spacing w:after="0"/>
-      </w:pPr>
-      <w:r>
-        <w:t>}</w:t>
-      </w:r>
-    </w:p>
-    <w:p>
-      <w:pPr>
-        <w:pStyle w:val="Heading1"/>
-        <w:jc w:val="center"/>
-      </w:pPr>
-      <w:r>
-        <w:t>Explanation</w:t>
-      </w:r>
-    </w:p>
-    <w:p>
-      <w:r>
-        <w:t xml:space="preserve">This function is </w:t>
-      </w:r>
-      <w:proofErr w:type="spellStart"/>
-      <w:r>
-        <w:t>atoi</w:t>
-      </w:r>
-      <w:proofErr w:type="spellEnd"/>
-      <w:r>
-        <w:t xml:space="preserve">. It takes a string and accepts a pointer to an integer. The output is a Boolean where 0 is failing and 1 is passing.  If there is a minus sign, the value is assumed negative. If it is blank or have a plus sign, that means the value will be positive. If there are any 0’s before the number, those are omitted. Then while there is a digit between 0 and 9, multiply the current number by ten and then add the digit to the running total. If there is more than 10 digits (greater than 32 bits), return 0 since we cannot have a number with that many digits. Also, if the value is not between </w:t>
-      </w:r>
-      <w:r>
-        <w:t>[</w:t>
-      </w:r>
-      <w:r>
-        <w:t>-2</w:t>
-      </w:r>
-      <w:r>
-        <w:rPr>
-          <w:vertAlign w:val="superscript"/>
-        </w:rPr>
-        <w:t>31</w:t>
-      </w:r>
-      <w:r>
-        <w:t>,</w:t>
-      </w:r>
-      <w:r>
-        <w:t xml:space="preserve"> </w:t>
-      </w:r>
-      <w:r>
-        <w:t>2</w:t>
-      </w:r>
-      <w:r>
-        <w:rPr>
-          <w:vertAlign w:val="superscript"/>
-        </w:rPr>
-        <w:t>31</w:t>
-      </w:r>
-      <w:r>
         <w:t>-1</w:t>
       </w:r>
       <w:r>
         <w:t>], return 0 as well.</w:t>
       </w:r>
       <w:r>
-        <w:t xml:space="preserve"> Afterwards return 1 and have the second parameter of the function point to the integer. If the value was negative, se</w:t>
-      </w:r>
-      <w:bookmarkStart w:id="0" w:name="_GoBack"/>
-      <w:bookmarkEnd w:id="0"/>
-      <w:r>
-        <w:t>t t</w:t>
+        <w:t xml:space="preserve"> Afterwards return 1 and have the second parameter of the function point to the integer. If the value was negative, set t</w:t>
       </w:r>
       <w:r>
         <w:t xml:space="preserve">he negative sign on the integer. </w:t>

</xml_diff>